<commit_message>
combines versions of ipp
</commit_message>
<xml_diff>
--- a/documentatie/Laptop webshop IPP robin deel.docx
+++ b/documentatie/Laptop webshop IPP robin deel.docx
@@ -5,7 +5,9 @@
     <w:sdt>
       <w:sdtPr>
         <w:rPr>
+          <w:rFonts w:eastAsiaTheme="minorHAnsi"/>
           <w:sz w:val="2"/>
+          <w:lang w:eastAsia="en-US"/>
         </w:rPr>
         <w:id w:val="-2063783518"/>
         <w:docPartObj>
@@ -15,15 +17,13 @@
       </w:sdtPr>
       <w:sdtEndPr>
         <w:rPr>
-          <w:rFonts w:eastAsiaTheme="minorHAnsi"/>
           <w:sz w:val="22"/>
-          <w:lang w:eastAsia="en-US"/>
         </w:rPr>
       </w:sdtEndPr>
       <w:sdtContent>
         <w:p>
           <w:pPr>
-            <w:pStyle w:val="Geenafstand"/>
+            <w:pStyle w:val="NoSpacing"/>
             <w:rPr>
               <w:sz w:val="2"/>
             </w:rPr>
@@ -108,7 +108,7 @@
                                 <w:sdtContent>
                                   <w:p>
                                     <w:pPr>
-                                      <w:pStyle w:val="Geenafstand"/>
+                                      <w:pStyle w:val="NoSpacing"/>
                                       <w:rPr>
                                         <w:rFonts w:asciiTheme="majorHAnsi" w:eastAsiaTheme="majorEastAsia" w:hAnsiTheme="majorHAnsi" w:cstheme="majorBidi"/>
                                         <w:caps/>
@@ -132,7 +132,7 @@
                               </w:sdt>
                               <w:p>
                                 <w:pPr>
-                                  <w:pStyle w:val="Geenafstand"/>
+                                  <w:pStyle w:val="NoSpacing"/>
                                   <w:spacing w:before="120"/>
                                   <w:rPr>
                                     <w:color w:val="4472C4" w:themeColor="accent1"/>
@@ -153,6 +153,7 @@
                                     <w:dataBinding w:prefixMappings="xmlns:ns0='http://purl.org/dc/elements/1.1/' xmlns:ns1='http://schemas.openxmlformats.org/package/2006/metadata/core-properties' " w:xpath="/ns1:coreProperties[1]/ns0:subject[1]" w:storeItemID="{6C3C8BC8-F283-45AE-878A-BAB7291924A1}"/>
                                     <w:text/>
                                   </w:sdtPr>
+                                  <w:sdtEndPr/>
                                   <w:sdtContent>
                                     <w:r>
                                       <w:rPr>
@@ -219,7 +220,7 @@
                           <w:sdtContent>
                             <w:p>
                               <w:pPr>
-                                <w:pStyle w:val="Geenafstand"/>
+                                <w:pStyle w:val="NoSpacing"/>
                                 <w:rPr>
                                   <w:rFonts w:asciiTheme="majorHAnsi" w:eastAsiaTheme="majorEastAsia" w:hAnsiTheme="majorHAnsi" w:cstheme="majorBidi"/>
                                   <w:caps/>
@@ -243,7 +244,7 @@
                         </w:sdt>
                         <w:p>
                           <w:pPr>
-                            <w:pStyle w:val="Geenafstand"/>
+                            <w:pStyle w:val="NoSpacing"/>
                             <w:spacing w:before="120"/>
                             <w:rPr>
                               <w:color w:val="4472C4" w:themeColor="accent1"/>
@@ -264,6 +265,7 @@
                               <w:dataBinding w:prefixMappings="xmlns:ns0='http://purl.org/dc/elements/1.1/' xmlns:ns1='http://schemas.openxmlformats.org/package/2006/metadata/core-properties' " w:xpath="/ns1:coreProperties[1]/ns0:subject[1]" w:storeItemID="{6C3C8BC8-F283-45AE-878A-BAB7291924A1}"/>
                               <w:text/>
                             </w:sdtPr>
+                            <w:sdtEndPr/>
                             <w:sdtContent>
                               <w:r>
                                 <w:rPr>
@@ -879,7 +881,7 @@
                             <w:txbxContent>
                               <w:p>
                                 <w:pPr>
-                                  <w:pStyle w:val="Geenafstand"/>
+                                  <w:pStyle w:val="NoSpacing"/>
                                   <w:jc w:val="right"/>
                                   <w:rPr>
                                     <w:color w:val="4472C4" w:themeColor="accent1"/>
@@ -900,6 +902,7 @@
                                     <w:dataBinding w:prefixMappings="xmlns:ns0='http://schemas.openxmlformats.org/officeDocument/2006/extended-properties' " w:xpath="/ns0:Properties[1]/ns0:Company[1]" w:storeItemID="{6668398D-A668-4E3E-A5EB-62B293D839F1}"/>
                                     <w:text/>
                                   </w:sdtPr>
+                                  <w:sdtEndPr/>
                                   <w:sdtContent>
                                     <w:r>
                                       <w:rPr>
@@ -925,10 +928,11 @@
                                   <w:dataBinding w:prefixMappings="xmlns:ns0='http://purl.org/dc/elements/1.1/' xmlns:ns1='http://schemas.openxmlformats.org/package/2006/metadata/core-properties' " w:xpath="/ns1:coreProperties[1]/ns1:category[1]" w:storeItemID="{6C3C8BC8-F283-45AE-878A-BAB7291924A1}"/>
                                   <w:text/>
                                 </w:sdtPr>
+                                <w:sdtEndPr/>
                                 <w:sdtContent>
                                   <w:p>
                                     <w:pPr>
-                                      <w:pStyle w:val="Geenafstand"/>
+                                      <w:pStyle w:val="NoSpacing"/>
                                       <w:jc w:val="right"/>
                                       <w:rPr>
                                         <w:color w:val="4472C4" w:themeColor="accent1"/>
@@ -942,25 +946,7 @@
                                         <w:sz w:val="28"/>
                                         <w:szCs w:val="28"/>
                                       </w:rPr>
-                                      <w:t xml:space="preserve">Gemaakt door Tim van </w:t>
-                                    </w:r>
-                                    <w:proofErr w:type="spellStart"/>
-                                    <w:r>
-                                      <w:rPr>
-                                        <w:color w:val="4472C4" w:themeColor="accent1"/>
-                                        <w:sz w:val="28"/>
-                                        <w:szCs w:val="28"/>
-                                      </w:rPr>
-                                      <w:t>Surksum</w:t>
-                                    </w:r>
-                                    <w:proofErr w:type="spellEnd"/>
-                                    <w:r>
-                                      <w:rPr>
-                                        <w:color w:val="4472C4" w:themeColor="accent1"/>
-                                        <w:sz w:val="28"/>
-                                        <w:szCs w:val="28"/>
-                                      </w:rPr>
-                                      <w:t xml:space="preserve"> en Robin van Meeuwen</w:t>
+                                      <w:t>Gemaakt door Tim van Surksum en Robin van Meeuwen</w:t>
                                     </w:r>
                                   </w:p>
                                 </w:sdtContent>
@@ -992,7 +978,7 @@
                       <w:txbxContent>
                         <w:p>
                           <w:pPr>
-                            <w:pStyle w:val="Geenafstand"/>
+                            <w:pStyle w:val="NoSpacing"/>
                             <w:jc w:val="right"/>
                             <w:rPr>
                               <w:color w:val="4472C4" w:themeColor="accent1"/>
@@ -1013,6 +999,7 @@
                               <w:dataBinding w:prefixMappings="xmlns:ns0='http://schemas.openxmlformats.org/officeDocument/2006/extended-properties' " w:xpath="/ns0:Properties[1]/ns0:Company[1]" w:storeItemID="{6668398D-A668-4E3E-A5EB-62B293D839F1}"/>
                               <w:text/>
                             </w:sdtPr>
+                            <w:sdtEndPr/>
                             <w:sdtContent>
                               <w:r>
                                 <w:rPr>
@@ -1038,10 +1025,11 @@
                             <w:dataBinding w:prefixMappings="xmlns:ns0='http://purl.org/dc/elements/1.1/' xmlns:ns1='http://schemas.openxmlformats.org/package/2006/metadata/core-properties' " w:xpath="/ns1:coreProperties[1]/ns1:category[1]" w:storeItemID="{6C3C8BC8-F283-45AE-878A-BAB7291924A1}"/>
                             <w:text/>
                           </w:sdtPr>
+                          <w:sdtEndPr/>
                           <w:sdtContent>
                             <w:p>
                               <w:pPr>
-                                <w:pStyle w:val="Geenafstand"/>
+                                <w:pStyle w:val="NoSpacing"/>
                                 <w:jc w:val="right"/>
                                 <w:rPr>
                                   <w:color w:val="4472C4" w:themeColor="accent1"/>
@@ -1055,25 +1043,7 @@
                                   <w:sz w:val="28"/>
                                   <w:szCs w:val="28"/>
                                 </w:rPr>
-                                <w:t xml:space="preserve">Gemaakt door Tim van </w:t>
-                              </w:r>
-                              <w:proofErr w:type="spellStart"/>
-                              <w:r>
-                                <w:rPr>
-                                  <w:color w:val="4472C4" w:themeColor="accent1"/>
-                                  <w:sz w:val="28"/>
-                                  <w:szCs w:val="28"/>
-                                </w:rPr>
-                                <w:t>Surksum</w:t>
-                              </w:r>
-                              <w:proofErr w:type="spellEnd"/>
-                              <w:r>
-                                <w:rPr>
-                                  <w:color w:val="4472C4" w:themeColor="accent1"/>
-                                  <w:sz w:val="28"/>
-                                  <w:szCs w:val="28"/>
-                                </w:rPr>
-                                <w:t xml:space="preserve"> en Robin van Meeuwen</w:t>
+                                <w:t>Gemaakt door Tim van Surksum en Robin van Meeuwen</w:t>
                               </w:r>
                             </w:p>
                           </w:sdtContent>
@@ -1096,6 +1066,13 @@
     </w:sdt>
     <w:sdt>
       <w:sdtPr>
+        <w:rPr>
+          <w:rFonts w:asciiTheme="minorHAnsi" w:eastAsiaTheme="minorHAnsi" w:hAnsiTheme="minorHAnsi" w:cstheme="minorBidi"/>
+          <w:color w:val="auto"/>
+          <w:sz w:val="22"/>
+          <w:szCs w:val="22"/>
+          <w:lang w:eastAsia="en-US"/>
+        </w:rPr>
         <w:id w:val="1612775238"/>
         <w:docPartObj>
           <w:docPartGallery w:val="Table of Contents"/>
@@ -1104,19 +1081,14 @@
       </w:sdtPr>
       <w:sdtEndPr>
         <w:rPr>
-          <w:rFonts w:asciiTheme="minorHAnsi" w:eastAsiaTheme="minorHAnsi" w:hAnsiTheme="minorHAnsi" w:cstheme="minorBidi"/>
           <w:b/>
           <w:bCs/>
-          <w:color w:val="auto"/>
-          <w:sz w:val="22"/>
-          <w:szCs w:val="22"/>
-          <w:lang w:eastAsia="en-US"/>
         </w:rPr>
       </w:sdtEndPr>
       <w:sdtContent>
         <w:p>
           <w:pPr>
-            <w:pStyle w:val="Kopvaninhoudsopgave"/>
+            <w:pStyle w:val="TOCHeading"/>
           </w:pPr>
           <w:r>
             <w:t>Inhoud</w:t>
@@ -1124,14 +1096,14 @@
         </w:p>
         <w:p>
           <w:pPr>
-            <w:pStyle w:val="Inhopg1"/>
+            <w:pStyle w:val="TOC1"/>
             <w:tabs>
               <w:tab w:val="right" w:leader="dot" w:pos="9062"/>
             </w:tabs>
             <w:rPr>
               <w:rFonts w:eastAsiaTheme="minorEastAsia"/>
               <w:noProof/>
-              <w:lang w:eastAsia="nl-NL"/>
+              <w:lang w:val="en-US"/>
             </w:rPr>
           </w:pPr>
           <w:r>
@@ -1143,7 +1115,7 @@
           <w:r>
             <w:fldChar w:fldCharType="separate"/>
           </w:r>
-          <w:hyperlink w:anchor="_Toc41565965" w:history="1">
+          <w:hyperlink w:anchor="_Toc42085731" w:history="1">
             <w:r>
               <w:rPr>
                 <w:rStyle w:val="Hyperlink"/>
@@ -1170,7 +1142,7 @@
                 <w:noProof/>
                 <w:webHidden/>
               </w:rPr>
-              <w:instrText xml:space="preserve"> PAGEREF _Toc41565965 \h </w:instrText>
+              <w:instrText xml:space="preserve"> PAGEREF _Toc42085731 \h </w:instrText>
             </w:r>
             <w:r>
               <w:rPr>
@@ -1203,17 +1175,17 @@
         </w:p>
         <w:p>
           <w:pPr>
-            <w:pStyle w:val="Inhopg1"/>
+            <w:pStyle w:val="TOC1"/>
             <w:tabs>
               <w:tab w:val="right" w:leader="dot" w:pos="9062"/>
             </w:tabs>
             <w:rPr>
               <w:rFonts w:eastAsiaTheme="minorEastAsia"/>
               <w:noProof/>
-              <w:lang w:eastAsia="nl-NL"/>
+              <w:lang w:val="en-US"/>
             </w:rPr>
           </w:pPr>
-          <w:hyperlink w:anchor="_Toc41565966" w:history="1">
+          <w:hyperlink w:anchor="_Toc42085732" w:history="1">
             <w:r>
               <w:rPr>
                 <w:rStyle w:val="Hyperlink"/>
@@ -1240,7 +1212,7 @@
                 <w:noProof/>
                 <w:webHidden/>
               </w:rPr>
-              <w:instrText xml:space="preserve"> PAGEREF _Toc41565966 \h </w:instrText>
+              <w:instrText xml:space="preserve"> PAGEREF _Toc42085732 \h </w:instrText>
             </w:r>
             <w:r>
               <w:rPr>
@@ -1273,17 +1245,17 @@
         </w:p>
         <w:p>
           <w:pPr>
-            <w:pStyle w:val="Inhopg1"/>
+            <w:pStyle w:val="TOC1"/>
             <w:tabs>
               <w:tab w:val="right" w:leader="dot" w:pos="9062"/>
             </w:tabs>
             <w:rPr>
               <w:rFonts w:eastAsiaTheme="minorEastAsia"/>
               <w:noProof/>
-              <w:lang w:eastAsia="nl-NL"/>
+              <w:lang w:val="en-US"/>
             </w:rPr>
           </w:pPr>
-          <w:hyperlink w:anchor="_Toc41565967" w:history="1">
+          <w:hyperlink w:anchor="_Toc42085733" w:history="1">
             <w:r>
               <w:rPr>
                 <w:rStyle w:val="Hyperlink"/>
@@ -1310,7 +1282,7 @@
                 <w:noProof/>
                 <w:webHidden/>
               </w:rPr>
-              <w:instrText xml:space="preserve"> PAGEREF _Toc41565967 \h </w:instrText>
+              <w:instrText xml:space="preserve"> PAGEREF _Toc42085733 \h </w:instrText>
             </w:r>
             <w:r>
               <w:rPr>
@@ -1343,23 +1315,23 @@
         </w:p>
         <w:p>
           <w:pPr>
-            <w:pStyle w:val="Inhopg1"/>
+            <w:pStyle w:val="TOC2"/>
             <w:tabs>
               <w:tab w:val="right" w:leader="dot" w:pos="9062"/>
             </w:tabs>
             <w:rPr>
               <w:rFonts w:eastAsiaTheme="minorEastAsia"/>
               <w:noProof/>
-              <w:lang w:eastAsia="nl-NL"/>
+              <w:lang w:val="en-US"/>
             </w:rPr>
           </w:pPr>
-          <w:hyperlink w:anchor="_Toc41565968" w:history="1">
+          <w:hyperlink w:anchor="_Toc42085734" w:history="1">
             <w:r>
               <w:rPr>
                 <w:rStyle w:val="Hyperlink"/>
                 <w:noProof/>
               </w:rPr>
-              <w:t>Inhoud website</w:t>
+              <w:t>de doelgroep</w:t>
             </w:r>
             <w:r>
               <w:rPr>
@@ -1380,7 +1352,7 @@
                 <w:noProof/>
                 <w:webHidden/>
               </w:rPr>
-              <w:instrText xml:space="preserve"> PAGEREF _Toc41565968 \h </w:instrText>
+              <w:instrText xml:space="preserve"> PAGEREF _Toc42085734 \h </w:instrText>
             </w:r>
             <w:r>
               <w:rPr>
@@ -1400,7 +1372,7 @@
                 <w:noProof/>
                 <w:webHidden/>
               </w:rPr>
-              <w:t>5</w:t>
+              <w:t>4</w:t>
             </w:r>
             <w:r>
               <w:rPr>
@@ -1413,23 +1385,23 @@
         </w:p>
         <w:p>
           <w:pPr>
-            <w:pStyle w:val="Inhopg1"/>
+            <w:pStyle w:val="TOC1"/>
             <w:tabs>
               <w:tab w:val="right" w:leader="dot" w:pos="9062"/>
             </w:tabs>
             <w:rPr>
               <w:rFonts w:eastAsiaTheme="minorEastAsia"/>
               <w:noProof/>
-              <w:lang w:eastAsia="nl-NL"/>
+              <w:lang w:val="en-US"/>
             </w:rPr>
           </w:pPr>
-          <w:hyperlink w:anchor="_Toc41565969" w:history="1">
+          <w:hyperlink w:anchor="_Toc42085735" w:history="1">
             <w:r>
               <w:rPr>
                 <w:rStyle w:val="Hyperlink"/>
                 <w:noProof/>
               </w:rPr>
-              <w:t>Functioneel ontwerp</w:t>
+              <w:t>inhoud website</w:t>
             </w:r>
             <w:r>
               <w:rPr>
@@ -1450,7 +1422,7 @@
                 <w:noProof/>
                 <w:webHidden/>
               </w:rPr>
-              <w:instrText xml:space="preserve"> PAGEREF _Toc41565969 \h </w:instrText>
+              <w:instrText xml:space="preserve"> PAGEREF _Toc42085735 \h </w:instrText>
             </w:r>
             <w:r>
               <w:rPr>
@@ -1470,7 +1442,7 @@
                 <w:noProof/>
                 <w:webHidden/>
               </w:rPr>
-              <w:t>6</w:t>
+              <w:t>5</w:t>
             </w:r>
             <w:r>
               <w:rPr>
@@ -1483,23 +1455,23 @@
         </w:p>
         <w:p>
           <w:pPr>
-            <w:pStyle w:val="Inhopg1"/>
+            <w:pStyle w:val="TOC1"/>
             <w:tabs>
               <w:tab w:val="right" w:leader="dot" w:pos="9062"/>
             </w:tabs>
             <w:rPr>
               <w:rFonts w:eastAsiaTheme="minorEastAsia"/>
               <w:noProof/>
-              <w:lang w:eastAsia="nl-NL"/>
+              <w:lang w:val="en-US"/>
             </w:rPr>
           </w:pPr>
-          <w:hyperlink w:anchor="_Toc41565970" w:history="1">
+          <w:hyperlink w:anchor="_Toc42085736" w:history="1">
             <w:r>
               <w:rPr>
                 <w:rStyle w:val="Hyperlink"/>
                 <w:noProof/>
               </w:rPr>
-              <w:t>Grafisch ontwerp</w:t>
+              <w:t>Functioneel ontwerp</w:t>
             </w:r>
             <w:r>
               <w:rPr>
@@ -1520,7 +1492,7 @@
                 <w:noProof/>
                 <w:webHidden/>
               </w:rPr>
-              <w:instrText xml:space="preserve"> PAGEREF _Toc41565970 \h </w:instrText>
+              <w:instrText xml:space="preserve"> PAGEREF _Toc42085736 \h </w:instrText>
             </w:r>
             <w:r>
               <w:rPr>
@@ -1553,22 +1525,92 @@
         </w:p>
         <w:p>
           <w:pPr>
-            <w:pStyle w:val="Inhopg1"/>
+            <w:pStyle w:val="TOC1"/>
             <w:tabs>
               <w:tab w:val="right" w:leader="dot" w:pos="9062"/>
             </w:tabs>
             <w:rPr>
               <w:rFonts w:eastAsiaTheme="minorEastAsia"/>
               <w:noProof/>
-              <w:lang w:eastAsia="nl-NL"/>
+              <w:lang w:val="en-US"/>
             </w:rPr>
           </w:pPr>
-          <w:hyperlink w:anchor="_Toc41565971" w:history="1">
+          <w:hyperlink w:anchor="_Toc42085737" w:history="1">
             <w:r>
               <w:rPr>
                 <w:rStyle w:val="Hyperlink"/>
                 <w:noProof/>
               </w:rPr>
+              <w:t>Grafisch ontwerp</w:t>
+            </w:r>
+            <w:r>
+              <w:rPr>
+                <w:noProof/>
+                <w:webHidden/>
+              </w:rPr>
+              <w:tab/>
+            </w:r>
+            <w:r>
+              <w:rPr>
+                <w:noProof/>
+                <w:webHidden/>
+              </w:rPr>
+              <w:fldChar w:fldCharType="begin"/>
+            </w:r>
+            <w:r>
+              <w:rPr>
+                <w:noProof/>
+                <w:webHidden/>
+              </w:rPr>
+              <w:instrText xml:space="preserve"> PAGEREF _Toc42085737 \h </w:instrText>
+            </w:r>
+            <w:r>
+              <w:rPr>
+                <w:noProof/>
+                <w:webHidden/>
+              </w:rPr>
+            </w:r>
+            <w:r>
+              <w:rPr>
+                <w:noProof/>
+                <w:webHidden/>
+              </w:rPr>
+              <w:fldChar w:fldCharType="separate"/>
+            </w:r>
+            <w:r>
+              <w:rPr>
+                <w:noProof/>
+                <w:webHidden/>
+              </w:rPr>
+              <w:t>8</w:t>
+            </w:r>
+            <w:r>
+              <w:rPr>
+                <w:noProof/>
+                <w:webHidden/>
+              </w:rPr>
+              <w:fldChar w:fldCharType="end"/>
+            </w:r>
+          </w:hyperlink>
+        </w:p>
+        <w:p>
+          <w:pPr>
+            <w:pStyle w:val="TOC1"/>
+            <w:tabs>
+              <w:tab w:val="right" w:leader="dot" w:pos="9062"/>
+            </w:tabs>
+            <w:rPr>
+              <w:rFonts w:eastAsiaTheme="minorEastAsia"/>
+              <w:noProof/>
+              <w:lang w:val="en-US"/>
+            </w:rPr>
+          </w:pPr>
+          <w:hyperlink w:anchor="_Toc42085738" w:history="1">
+            <w:r>
+              <w:rPr>
+                <w:rStyle w:val="Hyperlink"/>
+                <w:noProof/>
+              </w:rPr>
               <w:t>Technisch ontwerp</w:t>
             </w:r>
             <w:r>
@@ -1590,7 +1632,7 @@
                 <w:noProof/>
                 <w:webHidden/>
               </w:rPr>
-              <w:instrText xml:space="preserve"> PAGEREF _Toc41565971 \h </w:instrText>
+              <w:instrText xml:space="preserve"> PAGEREF _Toc42085738 \h </w:instrText>
             </w:r>
             <w:r>
               <w:rPr>
@@ -1610,7 +1652,7 @@
                 <w:noProof/>
                 <w:webHidden/>
               </w:rPr>
-              <w:t>8</w:t>
+              <w:t>9</w:t>
             </w:r>
             <w:r>
               <w:rPr>
@@ -1639,9 +1681,9 @@
     </w:p>
     <w:p>
       <w:pPr>
-        <w:pStyle w:val="Kop1"/>
-      </w:pPr>
-      <w:bookmarkStart w:id="0" w:name="_Toc41565965"/>
+        <w:pStyle w:val="Heading1"/>
+      </w:pPr>
+      <w:bookmarkStart w:id="0" w:name="_Toc42085731"/>
       <w:r>
         <w:lastRenderedPageBreak/>
         <w:t>Analyse en Beeldvorming</w:t>
@@ -1701,9 +1743,9 @@
     </w:p>
     <w:p>
       <w:pPr>
-        <w:pStyle w:val="Kop1"/>
-      </w:pPr>
-      <w:bookmarkStart w:id="1" w:name="_Toc41565966"/>
+        <w:pStyle w:val="Heading1"/>
+      </w:pPr>
+      <w:bookmarkStart w:id="1" w:name="_Toc42085732"/>
       <w:r>
         <w:lastRenderedPageBreak/>
         <w:t>Strokenplanning</w:t>
@@ -1712,14 +1754,54 @@
     </w:p>
     <w:p>
       <w:r>
+        <w:rPr>
+          <w:noProof/>
+        </w:rPr>
+        <w:drawing>
+          <wp:inline distT="0" distB="0" distL="0" distR="0" wp14:anchorId="374FBFF8" wp14:editId="56336C9E">
+            <wp:extent cx="5895975" cy="1947128"/>
+            <wp:effectExtent l="0" t="0" r="0" b="0"/>
+            <wp:docPr id="2" name="Afbeelding 2"/>
+            <wp:cNvGraphicFramePr>
+              <a:graphicFrameLocks xmlns:a="http://schemas.openxmlformats.org/drawingml/2006/main" noChangeAspect="1"/>
+            </wp:cNvGraphicFramePr>
+            <a:graphic xmlns:a="http://schemas.openxmlformats.org/drawingml/2006/main">
+              <a:graphicData uri="http://schemas.openxmlformats.org/drawingml/2006/picture">
+                <pic:pic xmlns:pic="http://schemas.openxmlformats.org/drawingml/2006/picture">
+                  <pic:nvPicPr>
+                    <pic:cNvPr id="1" name=""/>
+                    <pic:cNvPicPr/>
+                  </pic:nvPicPr>
+                  <pic:blipFill>
+                    <a:blip r:embed="rId5"/>
+                    <a:stretch>
+                      <a:fillRect/>
+                    </a:stretch>
+                  </pic:blipFill>
+                  <pic:spPr>
+                    <a:xfrm>
+                      <a:off x="0" y="0"/>
+                      <a:ext cx="5910962" cy="1952078"/>
+                    </a:xfrm>
+                    <a:prstGeom prst="rect">
+                      <a:avLst/>
+                    </a:prstGeom>
+                  </pic:spPr>
+                </pic:pic>
+              </a:graphicData>
+            </a:graphic>
+          </wp:inline>
+        </w:drawing>
+      </w:r>
+      <w:r>
         <w:br w:type="page"/>
       </w:r>
     </w:p>
     <w:p>
       <w:pPr>
-        <w:pStyle w:val="Kop1"/>
-      </w:pPr>
-      <w:bookmarkStart w:id="2" w:name="_Toc41565967"/>
+        <w:pStyle w:val="Heading1"/>
+      </w:pPr>
+      <w:bookmarkStart w:id="2" w:name="_Toc42085733"/>
       <w:r>
         <w:lastRenderedPageBreak/>
         <w:t>Doel en doelgroep</w:t>
@@ -1728,7 +1810,7 @@
     </w:p>
     <w:p>
       <w:pPr>
-        <w:pStyle w:val="Geenafstand"/>
+        <w:pStyle w:val="NoSpacing"/>
         <w:rPr>
           <w:sz w:val="24"/>
           <w:szCs w:val="24"/>
@@ -1765,7 +1847,7 @@
     </w:p>
     <w:p>
       <w:pPr>
-        <w:pStyle w:val="Geenafstand"/>
+        <w:pStyle w:val="NoSpacing"/>
         <w:rPr>
           <w:sz w:val="24"/>
           <w:szCs w:val="24"/>
@@ -1774,7 +1856,7 @@
     </w:p>
     <w:p>
       <w:pPr>
-        <w:pStyle w:val="Geenafstand"/>
+        <w:pStyle w:val="NoSpacing"/>
         <w:rPr>
           <w:sz w:val="24"/>
           <w:szCs w:val="24"/>
@@ -1797,7 +1879,7 @@
     </w:p>
     <w:p>
       <w:pPr>
-        <w:pStyle w:val="Geenafstand"/>
+        <w:pStyle w:val="NoSpacing"/>
         <w:numPr>
           <w:ilvl w:val="0"/>
           <w:numId w:val="11"/>
@@ -1817,7 +1899,7 @@
     </w:p>
     <w:p>
       <w:pPr>
-        <w:pStyle w:val="Geenafstand"/>
+        <w:pStyle w:val="NoSpacing"/>
         <w:numPr>
           <w:ilvl w:val="0"/>
           <w:numId w:val="11"/>
@@ -1860,7 +1942,7 @@
     </w:p>
     <w:p>
       <w:pPr>
-        <w:pStyle w:val="Geenafstand"/>
+        <w:pStyle w:val="NoSpacing"/>
         <w:numPr>
           <w:ilvl w:val="0"/>
           <w:numId w:val="11"/>
@@ -1880,7 +1962,7 @@
     </w:p>
     <w:p>
       <w:pPr>
-        <w:pStyle w:val="Geenafstand"/>
+        <w:pStyle w:val="NoSpacing"/>
         <w:numPr>
           <w:ilvl w:val="0"/>
           <w:numId w:val="11"/>
@@ -1900,7 +1982,7 @@
     </w:p>
     <w:p>
       <w:pPr>
-        <w:pStyle w:val="Geenafstand"/>
+        <w:pStyle w:val="NoSpacing"/>
         <w:rPr>
           <w:sz w:val="24"/>
           <w:szCs w:val="24"/>
@@ -1909,15 +1991,17 @@
     </w:p>
     <w:p>
       <w:pPr>
-        <w:pStyle w:val="Kop2"/>
-      </w:pPr>
+        <w:pStyle w:val="Heading2"/>
+      </w:pPr>
+      <w:bookmarkStart w:id="3" w:name="_Toc42085734"/>
       <w:r>
         <w:t>de doelgroep</w:t>
       </w:r>
-    </w:p>
-    <w:p>
-      <w:pPr>
-        <w:pStyle w:val="Geenafstand"/>
+      <w:bookmarkEnd w:id="3"/>
+    </w:p>
+    <w:p>
+      <w:pPr>
+        <w:pStyle w:val="NoSpacing"/>
         <w:rPr>
           <w:sz w:val="24"/>
           <w:szCs w:val="24"/>
@@ -1940,20 +2024,478 @@
           <w:szCs w:val="32"/>
         </w:rPr>
       </w:pPr>
-      <w:bookmarkStart w:id="3" w:name="_Toc41565968"/>
       <w:r>
         <w:br w:type="page"/>
       </w:r>
     </w:p>
     <w:p>
       <w:pPr>
-        <w:pStyle w:val="Kop1"/>
-      </w:pPr>
+        <w:pStyle w:val="Heading1"/>
+      </w:pPr>
+      <w:bookmarkStart w:id="4" w:name="_Toc40642900"/>
+      <w:bookmarkStart w:id="5" w:name="_Toc42085735"/>
       <w:r>
         <w:lastRenderedPageBreak/>
-        <w:t>Inhoud website</w:t>
-      </w:r>
-      <w:bookmarkEnd w:id="3"/>
+        <w:t>inhoud website</w:t>
+      </w:r>
+      <w:bookmarkEnd w:id="4"/>
+      <w:bookmarkEnd w:id="5"/>
+      <w:r>
+        <w:t xml:space="preserve"> </w:t>
+      </w:r>
+    </w:p>
+    <w:p>
+      <w:r>
+        <w:rPr>
+          <w:noProof/>
+        </w:rPr>
+        <w:drawing>
+          <wp:inline distT="0" distB="0" distL="0" distR="0" wp14:anchorId="118AA501" wp14:editId="73691326">
+            <wp:extent cx="5356860" cy="3924300"/>
+            <wp:effectExtent l="0" t="0" r="0" b="0"/>
+            <wp:docPr id="3" name="Picture 3"/>
+            <wp:cNvGraphicFramePr>
+              <a:graphicFrameLocks xmlns:a="http://schemas.openxmlformats.org/drawingml/2006/main" noChangeAspect="1"/>
+            </wp:cNvGraphicFramePr>
+            <a:graphic xmlns:a="http://schemas.openxmlformats.org/drawingml/2006/main">
+              <a:graphicData uri="http://schemas.openxmlformats.org/drawingml/2006/picture">
+                <pic:pic xmlns:pic="http://schemas.openxmlformats.org/drawingml/2006/picture">
+                  <pic:nvPicPr>
+                    <pic:cNvPr id="0" name="Picture 1"/>
+                    <pic:cNvPicPr>
+                      <a:picLocks noChangeAspect="1" noChangeArrowheads="1"/>
+                    </pic:cNvPicPr>
+                  </pic:nvPicPr>
+                  <pic:blipFill>
+                    <a:blip r:embed="rId6">
+                      <a:extLst>
+                        <a:ext uri="{28A0092B-C50C-407E-A947-70E740481C1C}">
+                          <a14:useLocalDpi xmlns:a14="http://schemas.microsoft.com/office/drawing/2010/main" val="0"/>
+                        </a:ext>
+                      </a:extLst>
+                    </a:blip>
+                    <a:srcRect/>
+                    <a:stretch>
+                      <a:fillRect/>
+                    </a:stretch>
+                  </pic:blipFill>
+                  <pic:spPr bwMode="auto">
+                    <a:xfrm>
+                      <a:off x="0" y="0"/>
+                      <a:ext cx="5356860" cy="3924300"/>
+                    </a:xfrm>
+                    <a:prstGeom prst="rect">
+                      <a:avLst/>
+                    </a:prstGeom>
+                    <a:noFill/>
+                    <a:ln>
+                      <a:noFill/>
+                    </a:ln>
+                  </pic:spPr>
+                </pic:pic>
+              </a:graphicData>
+            </a:graphic>
+          </wp:inline>
+        </w:drawing>
+      </w:r>
+    </w:p>
+    <w:tbl>
+      <w:tblPr>
+        <w:tblStyle w:val="TableGrid"/>
+        <w:tblW w:w="9983" w:type="dxa"/>
+        <w:tblLook w:val="04A0" w:firstRow="1" w:lastRow="0" w:firstColumn="1" w:lastColumn="0" w:noHBand="0" w:noVBand="1"/>
+      </w:tblPr>
+      <w:tblGrid>
+        <w:gridCol w:w="9983"/>
+      </w:tblGrid>
+      <w:tr>
+        <w:trPr>
+          <w:trHeight w:val="687"/>
+        </w:trPr>
+        <w:tc>
+          <w:tcPr>
+            <w:tcW w:w="9983" w:type="dxa"/>
+          </w:tcPr>
+          <w:p>
+            <w:pPr>
+              <w:pStyle w:val="Heading4"/>
+              <w:outlineLvl w:val="3"/>
+              <w:rPr>
+                <w:sz w:val="28"/>
+                <w:szCs w:val="28"/>
+                <w:lang w:val="nl-NL"/>
+              </w:rPr>
+            </w:pPr>
+            <w:r>
+              <w:rPr>
+                <w:sz w:val="28"/>
+                <w:szCs w:val="28"/>
+                <w:lang w:val="nl-NL"/>
+              </w:rPr>
+              <w:lastRenderedPageBreak/>
+              <w:t>Home pagina</w:t>
+            </w:r>
+          </w:p>
+          <w:p>
+            <w:pPr>
+              <w:rPr>
+                <w:sz w:val="28"/>
+                <w:szCs w:val="28"/>
+                <w:lang w:val="nl-NL"/>
+              </w:rPr>
+            </w:pPr>
+            <w:r>
+              <w:rPr>
+                <w:sz w:val="28"/>
+                <w:szCs w:val="28"/>
+                <w:lang w:val="nl-NL"/>
+              </w:rPr>
+              <w:t xml:space="preserve">De home pagina bevat een kort welkom op de website. Onder de welkom staat een navbar met alle nodige links naar andere pagina’s. Daaronder kun je informatie vinden over de website, wat er kan vinden/kopen. </w:t>
+            </w:r>
+          </w:p>
+        </w:tc>
+      </w:tr>
+      <w:tr>
+        <w:trPr>
+          <w:trHeight w:val="700"/>
+        </w:trPr>
+        <w:tc>
+          <w:tcPr>
+            <w:tcW w:w="9983" w:type="dxa"/>
+          </w:tcPr>
+          <w:p>
+            <w:pPr>
+              <w:pStyle w:val="Heading4"/>
+              <w:outlineLvl w:val="3"/>
+              <w:rPr>
+                <w:sz w:val="28"/>
+                <w:szCs w:val="28"/>
+                <w:lang w:val="nl-NL"/>
+              </w:rPr>
+            </w:pPr>
+            <w:r>
+              <w:rPr>
+                <w:sz w:val="28"/>
+                <w:szCs w:val="28"/>
+                <w:lang w:val="nl-NL"/>
+              </w:rPr>
+              <w:t>Registratie pagina</w:t>
+            </w:r>
+          </w:p>
+          <w:p>
+            <w:pPr>
+              <w:rPr>
+                <w:sz w:val="28"/>
+                <w:szCs w:val="28"/>
+                <w:lang w:val="nl-NL"/>
+              </w:rPr>
+            </w:pPr>
+            <w:r>
+              <w:rPr>
+                <w:sz w:val="28"/>
+                <w:szCs w:val="28"/>
+                <w:lang w:val="nl-NL"/>
+              </w:rPr>
+              <w:t xml:space="preserve">Boven aan de pagina vind je een navbar. Daar onder vind je een formulier om je gegevens in te vullen. En te versturen voor verificatie en activatie. </w:t>
+            </w:r>
+          </w:p>
+        </w:tc>
+      </w:tr>
+      <w:tr>
+        <w:trPr>
+          <w:trHeight w:val="687"/>
+        </w:trPr>
+        <w:tc>
+          <w:tcPr>
+            <w:tcW w:w="9983" w:type="dxa"/>
+          </w:tcPr>
+          <w:p>
+            <w:pPr>
+              <w:pStyle w:val="Heading4"/>
+              <w:outlineLvl w:val="3"/>
+              <w:rPr>
+                <w:sz w:val="28"/>
+                <w:szCs w:val="28"/>
+                <w:lang w:val="nl-NL"/>
+              </w:rPr>
+            </w:pPr>
+            <w:r>
+              <w:rPr>
+                <w:sz w:val="28"/>
+                <w:szCs w:val="28"/>
+                <w:lang w:val="nl-NL"/>
+              </w:rPr>
+              <w:t>Login pagina</w:t>
+            </w:r>
+          </w:p>
+          <w:p>
+            <w:pPr>
+              <w:rPr>
+                <w:sz w:val="28"/>
+                <w:szCs w:val="28"/>
+                <w:lang w:val="nl-NL"/>
+              </w:rPr>
+            </w:pPr>
+            <w:r>
+              <w:rPr>
+                <w:sz w:val="28"/>
+                <w:szCs w:val="28"/>
+                <w:lang w:val="nl-NL"/>
+              </w:rPr>
+              <w:t>Op Deze pagina kun je inloggen op de websites om te kunnen bestellen, en op admin pagina’s te komen</w:t>
+            </w:r>
+          </w:p>
+        </w:tc>
+      </w:tr>
+      <w:tr>
+        <w:trPr>
+          <w:trHeight w:val="700"/>
+        </w:trPr>
+        <w:tc>
+          <w:tcPr>
+            <w:tcW w:w="9983" w:type="dxa"/>
+          </w:tcPr>
+          <w:p>
+            <w:pPr>
+              <w:pStyle w:val="Heading4"/>
+              <w:outlineLvl w:val="3"/>
+              <w:rPr>
+                <w:sz w:val="28"/>
+                <w:szCs w:val="28"/>
+                <w:lang w:val="nl-NL"/>
+              </w:rPr>
+            </w:pPr>
+            <w:r>
+              <w:rPr>
+                <w:sz w:val="28"/>
+                <w:szCs w:val="28"/>
+                <w:lang w:val="nl-NL"/>
+              </w:rPr>
+              <w:t>Producten pagina</w:t>
+            </w:r>
+          </w:p>
+          <w:p>
+            <w:pPr>
+              <w:rPr>
+                <w:sz w:val="28"/>
+                <w:szCs w:val="28"/>
+                <w:lang w:val="nl-NL"/>
+              </w:rPr>
+            </w:pPr>
+            <w:r>
+              <w:rPr>
+                <w:sz w:val="28"/>
+                <w:szCs w:val="28"/>
+                <w:lang w:val="nl-NL"/>
+              </w:rPr>
+              <w:t>De producten pagina is de pagina waar je de producten die de webshop verkoopt kunt vinden, en in je winkelmand zou kunnen stoppen. Verder is er ook een filter menu waar je resultaten kunt filteren.</w:t>
+            </w:r>
+          </w:p>
+        </w:tc>
+      </w:tr>
+      <w:tr>
+        <w:trPr>
+          <w:trHeight w:val="687"/>
+        </w:trPr>
+        <w:tc>
+          <w:tcPr>
+            <w:tcW w:w="9983" w:type="dxa"/>
+          </w:tcPr>
+          <w:p>
+            <w:pPr>
+              <w:pStyle w:val="Heading3"/>
+              <w:outlineLvl w:val="2"/>
+              <w:rPr>
+                <w:sz w:val="28"/>
+                <w:szCs w:val="28"/>
+                <w:lang w:val="nl-NL"/>
+              </w:rPr>
+            </w:pPr>
+          </w:p>
+          <w:p>
+            <w:pPr>
+              <w:pStyle w:val="Heading4"/>
+              <w:outlineLvl w:val="3"/>
+              <w:rPr>
+                <w:sz w:val="28"/>
+                <w:szCs w:val="28"/>
+                <w:lang w:val="nl-NL"/>
+              </w:rPr>
+            </w:pPr>
+            <w:r>
+              <w:rPr>
+                <w:sz w:val="28"/>
+                <w:szCs w:val="28"/>
+                <w:lang w:val="nl-NL"/>
+              </w:rPr>
+              <w:t>Winkelwagen</w:t>
+            </w:r>
+          </w:p>
+          <w:p>
+            <w:pPr>
+              <w:rPr>
+                <w:sz w:val="28"/>
+                <w:szCs w:val="28"/>
+                <w:lang w:val="nl-NL"/>
+              </w:rPr>
+            </w:pPr>
+            <w:r>
+              <w:rPr>
+                <w:sz w:val="28"/>
+                <w:szCs w:val="28"/>
+                <w:lang w:val="nl-NL"/>
+              </w:rPr>
+              <w:t>Het winkelwagentje is de pagina waar alle producten die je van plan bent te kopen staan. Er is dus een lijst met al die producten. En er is een bestel optie waar je die producten zou kunnen kopen.</w:t>
+            </w:r>
+          </w:p>
+        </w:tc>
+      </w:tr>
+      <w:tr>
+        <w:trPr>
+          <w:trHeight w:val="687"/>
+        </w:trPr>
+        <w:tc>
+          <w:tcPr>
+            <w:tcW w:w="9983" w:type="dxa"/>
+          </w:tcPr>
+          <w:p>
+            <w:pPr>
+              <w:pStyle w:val="Heading4"/>
+              <w:outlineLvl w:val="3"/>
+              <w:rPr>
+                <w:sz w:val="28"/>
+                <w:szCs w:val="28"/>
+                <w:lang w:val="nl-NL"/>
+              </w:rPr>
+            </w:pPr>
+            <w:r>
+              <w:rPr>
+                <w:sz w:val="28"/>
+                <w:szCs w:val="28"/>
+                <w:lang w:val="nl-NL"/>
+              </w:rPr>
+              <w:t>Bestellen</w:t>
+            </w:r>
+          </w:p>
+          <w:p>
+            <w:pPr>
+              <w:rPr>
+                <w:sz w:val="28"/>
+                <w:szCs w:val="28"/>
+                <w:lang w:val="nl-NL"/>
+              </w:rPr>
+            </w:pPr>
+            <w:r>
+              <w:rPr>
+                <w:sz w:val="28"/>
+                <w:szCs w:val="28"/>
+                <w:lang w:val="nl-NL"/>
+              </w:rPr>
+              <w:t>Op deze pagina kan je je bestelling plaatsen. Het is de plek waar je gegevens invult zoals factuur en bezorgadres en betaal methode.</w:t>
+            </w:r>
+          </w:p>
+        </w:tc>
+      </w:tr>
+      <w:tr>
+        <w:trPr>
+          <w:trHeight w:val="700"/>
+        </w:trPr>
+        <w:tc>
+          <w:tcPr>
+            <w:tcW w:w="9983" w:type="dxa"/>
+          </w:tcPr>
+          <w:p>
+            <w:pPr>
+              <w:pStyle w:val="Heading4"/>
+              <w:outlineLvl w:val="3"/>
+              <w:rPr>
+                <w:sz w:val="28"/>
+                <w:szCs w:val="28"/>
+                <w:lang w:val="nl-NL"/>
+              </w:rPr>
+            </w:pPr>
+            <w:r>
+              <w:rPr>
+                <w:sz w:val="28"/>
+                <w:szCs w:val="28"/>
+                <w:lang w:val="nl-NL"/>
+              </w:rPr>
+              <w:t>Alle bestellingen/management bestellingen</w:t>
+            </w:r>
+          </w:p>
+          <w:p>
+            <w:pPr>
+              <w:rPr>
+                <w:sz w:val="28"/>
+                <w:szCs w:val="28"/>
+                <w:lang w:val="nl-NL"/>
+              </w:rPr>
+            </w:pPr>
+            <w:r>
+              <w:rPr>
+                <w:sz w:val="28"/>
+                <w:szCs w:val="28"/>
+                <w:lang w:val="nl-NL"/>
+              </w:rPr>
+              <w:t>Hier vind je alle geplaatste bestellingen en de status er van. Op deze pagina kan je de status van een bestelling updaten. En je kunt alle bestellingen filteren op bijvoorbeeld 1 klant.</w:t>
+            </w:r>
+          </w:p>
+        </w:tc>
+      </w:tr>
+      <w:tr>
+        <w:trPr>
+          <w:trHeight w:val="687"/>
+        </w:trPr>
+        <w:tc>
+          <w:tcPr>
+            <w:tcW w:w="9983" w:type="dxa"/>
+          </w:tcPr>
+          <w:p>
+            <w:pPr>
+              <w:pStyle w:val="Heading4"/>
+              <w:outlineLvl w:val="3"/>
+              <w:rPr>
+                <w:sz w:val="28"/>
+                <w:szCs w:val="28"/>
+                <w:lang w:val="nl-NL"/>
+              </w:rPr>
+            </w:pPr>
+            <w:r>
+              <w:rPr>
+                <w:sz w:val="28"/>
+                <w:szCs w:val="28"/>
+                <w:lang w:val="nl-NL"/>
+              </w:rPr>
+              <w:t>Producten management pagina</w:t>
+            </w:r>
+          </w:p>
+          <w:p>
+            <w:pPr>
+              <w:rPr>
+                <w:sz w:val="28"/>
+                <w:szCs w:val="28"/>
+                <w:lang w:val="nl-NL"/>
+              </w:rPr>
+            </w:pPr>
+            <w:r>
+              <w:rPr>
+                <w:sz w:val="28"/>
+                <w:szCs w:val="28"/>
+                <w:lang w:val="nl-NL"/>
+              </w:rPr>
+              <w:t>Deze pagina is net als de bestellingen pagina maar in plaats van het bijhouden van bestellingen, houd je producten bij en kun je het magazijn zien. De status daarvan zoals of het product in pre-order is of wanneer het magazijn weer bij gevuld wordt.</w:t>
+            </w:r>
+          </w:p>
+        </w:tc>
+      </w:tr>
+    </w:tbl>
+    <w:p>
+      <w:pPr>
+        <w:pStyle w:val="Heading1"/>
+        <w:tabs>
+          <w:tab w:val="left" w:pos="2520"/>
+        </w:tabs>
+      </w:pPr>
     </w:p>
     <w:p>
       <w:pPr>
@@ -1970,18 +2512,298 @@
     </w:p>
     <w:p>
       <w:pPr>
-        <w:pStyle w:val="Kop1"/>
-      </w:pPr>
-    </w:p>
-    <w:p>
-      <w:pPr>
-        <w:pStyle w:val="Kop1"/>
-      </w:pPr>
-      <w:bookmarkStart w:id="4" w:name="_Toc41565969"/>
+        <w:pStyle w:val="Heading1"/>
+      </w:pPr>
+    </w:p>
+    <w:p>
+      <w:pPr>
+        <w:pStyle w:val="Heading1"/>
+      </w:pPr>
+      <w:bookmarkStart w:id="6" w:name="_Toc42085736"/>
       <w:r>
         <w:t>Functioneel ontwerp</w:t>
       </w:r>
-      <w:bookmarkEnd w:id="4"/>
+      <w:bookmarkEnd w:id="6"/>
+    </w:p>
+    <w:p>
+      <w:pPr>
+        <w:pStyle w:val="Heading5"/>
+      </w:pPr>
+      <w:proofErr w:type="spellStart"/>
+      <w:r>
+        <w:t>MoSCoW</w:t>
+      </w:r>
+      <w:proofErr w:type="spellEnd"/>
+    </w:p>
+    <w:p>
+      <w:r>
+        <w:rPr>
+          <w:rStyle w:val="IntenseEmphasis"/>
+        </w:rPr>
+        <w:t xml:space="preserve">Must </w:t>
+      </w:r>
+      <w:proofErr w:type="spellStart"/>
+      <w:r>
+        <w:rPr>
+          <w:rStyle w:val="IntenseEmphasis"/>
+        </w:rPr>
+        <w:t>haves</w:t>
+      </w:r>
+      <w:proofErr w:type="spellEnd"/>
+      <w:r>
+        <w:rPr>
+          <w:rStyle w:val="IntenseEmphasis"/>
+        </w:rPr>
+        <w:t>:</w:t>
+      </w:r>
+      <w:r>
+        <w:t xml:space="preserve"> </w:t>
+      </w:r>
+    </w:p>
+    <w:p>
+      <w:r>
+        <w:t>Navigatiebalk:</w:t>
+      </w:r>
+    </w:p>
+    <w:p>
+      <w:r>
+        <w:t>Op de website m</w:t>
+      </w:r>
+      <w:r>
+        <w:t>oet een navigatie balk te vinden zijn. Waar van je naar alle andere pagina’s kunt komen.</w:t>
+      </w:r>
+    </w:p>
+    <w:p>
+      <w:r>
+        <w:t>Bestellen:</w:t>
+      </w:r>
+    </w:p>
+    <w:p>
+      <w:r>
+        <w:t>Je moete een bestelling kunnen plaatsen</w:t>
+      </w:r>
+    </w:p>
+    <w:p>
+      <w:r>
+        <w:t>Management van bestellingen:</w:t>
+      </w:r>
+      <w:r>
+        <w:t xml:space="preserve"> </w:t>
+      </w:r>
+    </w:p>
+    <w:p>
+      <w:proofErr w:type="spellStart"/>
+      <w:r>
+        <w:t>Admins</w:t>
+      </w:r>
+      <w:proofErr w:type="spellEnd"/>
+      <w:r>
+        <w:t xml:space="preserve"> op de website m</w:t>
+      </w:r>
+      <w:r>
+        <w:t>oeten de status van bestellingen kunnen vinden en updaten.</w:t>
+      </w:r>
+    </w:p>
+    <w:p>
+      <w:pPr>
+        <w:rPr>
+          <w:rStyle w:val="IntenseEmphasis"/>
+          <w:i w:val="0"/>
+          <w:iCs w:val="0"/>
+        </w:rPr>
+      </w:pPr>
+      <w:r>
+        <w:t>Management van producten:</w:t>
+      </w:r>
+      <w:r>
+        <w:br/>
+      </w:r>
+      <w:r>
+        <w:rPr>
+          <w:rStyle w:val="IntenseEmphasis"/>
+          <w:i w:val="0"/>
+          <w:iCs w:val="0"/>
+        </w:rPr>
+        <w:t xml:space="preserve">De </w:t>
+      </w:r>
+      <w:proofErr w:type="spellStart"/>
+      <w:r>
+        <w:rPr>
+          <w:rStyle w:val="IntenseEmphasis"/>
+          <w:i w:val="0"/>
+          <w:iCs w:val="0"/>
+        </w:rPr>
+        <w:t>admins</w:t>
+      </w:r>
+      <w:proofErr w:type="spellEnd"/>
+      <w:r>
+        <w:rPr>
+          <w:rStyle w:val="IntenseEmphasis"/>
+          <w:i w:val="0"/>
+          <w:iCs w:val="0"/>
+        </w:rPr>
+        <w:t xml:space="preserve"> moet</w:t>
+      </w:r>
+      <w:r>
+        <w:rPr>
+          <w:rStyle w:val="IntenseEmphasis"/>
+          <w:i w:val="0"/>
+          <w:iCs w:val="0"/>
+        </w:rPr>
+        <w:t xml:space="preserve">en de informatie over producten (voorraad, beschrijving , prijs , </w:t>
+      </w:r>
+      <w:proofErr w:type="spellStart"/>
+      <w:r>
+        <w:rPr>
+          <w:rStyle w:val="IntenseEmphasis"/>
+          <w:i w:val="0"/>
+          <w:iCs w:val="0"/>
+        </w:rPr>
+        <w:t>etc</w:t>
+      </w:r>
+      <w:proofErr w:type="spellEnd"/>
+      <w:r>
+        <w:rPr>
+          <w:rStyle w:val="IntenseEmphasis"/>
+          <w:i w:val="0"/>
+          <w:iCs w:val="0"/>
+        </w:rPr>
+        <w:t xml:space="preserve"> ) kunnen aanpassen/updaten.</w:t>
+      </w:r>
+    </w:p>
+    <w:p>
+      <w:proofErr w:type="spellStart"/>
+      <w:r>
+        <w:rPr>
+          <w:rStyle w:val="IntenseEmphasis"/>
+        </w:rPr>
+        <w:t>Should</w:t>
+      </w:r>
+      <w:proofErr w:type="spellEnd"/>
+      <w:r>
+        <w:rPr>
+          <w:rStyle w:val="IntenseEmphasis"/>
+        </w:rPr>
+        <w:t xml:space="preserve"> </w:t>
+      </w:r>
+      <w:proofErr w:type="spellStart"/>
+      <w:r>
+        <w:rPr>
+          <w:rStyle w:val="IntenseEmphasis"/>
+        </w:rPr>
+        <w:t>haves</w:t>
+      </w:r>
+      <w:proofErr w:type="spellEnd"/>
+      <w:r>
+        <w:t>:</w:t>
+      </w:r>
+    </w:p>
+    <w:p>
+      <w:r>
+        <w:t>Registratie:</w:t>
+      </w:r>
+    </w:p>
+    <w:p>
+      <w:r>
+        <w:t>Iedereen die op d</w:t>
+      </w:r>
+      <w:r>
+        <w:t xml:space="preserve">e website komt moet zich kunnen registreren. </w:t>
+      </w:r>
+    </w:p>
+    <w:p>
+      <w:r>
+        <w:t xml:space="preserve">Login: </w:t>
+      </w:r>
+    </w:p>
+    <w:p>
+      <w:r>
+        <w:t>Je moet kunnen inloggen</w:t>
+      </w:r>
+    </w:p>
+    <w:p>
+      <w:proofErr w:type="spellStart"/>
+      <w:r>
+        <w:rPr>
+          <w:rStyle w:val="IntenseEmphasis"/>
+        </w:rPr>
+        <w:t>Could</w:t>
+      </w:r>
+      <w:proofErr w:type="spellEnd"/>
+      <w:r>
+        <w:rPr>
+          <w:rStyle w:val="IntenseEmphasis"/>
+        </w:rPr>
+        <w:t xml:space="preserve"> </w:t>
+      </w:r>
+      <w:proofErr w:type="spellStart"/>
+      <w:r>
+        <w:rPr>
+          <w:rStyle w:val="IntenseEmphasis"/>
+        </w:rPr>
+        <w:t>haves</w:t>
+      </w:r>
+      <w:proofErr w:type="spellEnd"/>
+      <w:r>
+        <w:rPr>
+          <w:rStyle w:val="IntenseEmphasis"/>
+        </w:rPr>
+        <w:t>:</w:t>
+      </w:r>
+      <w:r>
+        <w:t xml:space="preserve"> </w:t>
+      </w:r>
+    </w:p>
+    <w:p>
+      <w:pPr>
+        <w:rPr>
+          <w:rStyle w:val="IntenseEmphasis"/>
+        </w:rPr>
+      </w:pPr>
+      <w:r>
+        <w:rPr>
+          <w:rStyle w:val="IntenseEmphasis"/>
+        </w:rPr>
+        <w:t>-</w:t>
+      </w:r>
+    </w:p>
+    <w:p>
+      <w:pPr>
+        <w:rPr>
+          <w:rStyle w:val="IntenseEmphasis"/>
+        </w:rPr>
+      </w:pPr>
+      <w:proofErr w:type="spellStart"/>
+      <w:r>
+        <w:rPr>
+          <w:rStyle w:val="IntenseEmphasis"/>
+        </w:rPr>
+        <w:t>Would</w:t>
+      </w:r>
+      <w:proofErr w:type="spellEnd"/>
+      <w:r>
+        <w:rPr>
+          <w:rStyle w:val="IntenseEmphasis"/>
+        </w:rPr>
+        <w:t xml:space="preserve"> have:</w:t>
+      </w:r>
+    </w:p>
+    <w:p>
+      <w:pPr>
+        <w:rPr>
+          <w:i/>
+          <w:iCs/>
+          <w:color w:val="4472C4" w:themeColor="accent1"/>
+        </w:rPr>
+      </w:pPr>
+      <w:r>
+        <w:t>Reviews kunnen plaatsen:</w:t>
+      </w:r>
+    </w:p>
+    <w:p>
+      <w:r>
+        <w:t>Gebruikers moeten een beoordeling kunnen plaatsen over de producten die ze hebben gekocht.</w:t>
+      </w:r>
     </w:p>
     <w:p>
       <w:pPr>
@@ -1992,24 +2814,51 @@
           <w:szCs w:val="32"/>
         </w:rPr>
       </w:pPr>
-      <w:r>
-        <w:br w:type="page"/>
-      </w:r>
-    </w:p>
-    <w:p>
-      <w:pPr>
-        <w:pStyle w:val="Kop1"/>
-      </w:pPr>
-    </w:p>
-    <w:p>
-      <w:pPr>
-        <w:pStyle w:val="Kop1"/>
-      </w:pPr>
-      <w:bookmarkStart w:id="5" w:name="_Toc41565970"/>
+    </w:p>
+    <w:p>
+      <w:pPr>
+        <w:rPr>
+          <w:rFonts w:asciiTheme="majorHAnsi" w:eastAsiaTheme="majorEastAsia" w:hAnsiTheme="majorHAnsi" w:cstheme="majorBidi"/>
+          <w:color w:val="2F5496" w:themeColor="accent1" w:themeShade="BF"/>
+          <w:sz w:val="32"/>
+          <w:szCs w:val="32"/>
+        </w:rPr>
+      </w:pPr>
+    </w:p>
+    <w:p>
+      <w:pPr>
+        <w:rPr>
+          <w:rFonts w:asciiTheme="majorHAnsi" w:eastAsiaTheme="majorEastAsia" w:hAnsiTheme="majorHAnsi" w:cstheme="majorBidi"/>
+          <w:color w:val="2F5496" w:themeColor="accent1" w:themeShade="BF"/>
+          <w:sz w:val="32"/>
+          <w:szCs w:val="32"/>
+        </w:rPr>
+      </w:pPr>
+    </w:p>
+    <w:p>
+      <w:pPr>
+        <w:rPr>
+          <w:rFonts w:asciiTheme="majorHAnsi" w:eastAsiaTheme="majorEastAsia" w:hAnsiTheme="majorHAnsi" w:cstheme="majorBidi"/>
+          <w:color w:val="2F5496" w:themeColor="accent1" w:themeShade="BF"/>
+          <w:sz w:val="32"/>
+          <w:szCs w:val="32"/>
+        </w:rPr>
+      </w:pPr>
+    </w:p>
+    <w:p>
+      <w:pPr>
+        <w:pStyle w:val="Heading1"/>
+      </w:pPr>
+    </w:p>
+    <w:p>
+      <w:pPr>
+        <w:pStyle w:val="Heading1"/>
+      </w:pPr>
+      <w:bookmarkStart w:id="7" w:name="_Toc42085737"/>
       <w:r>
         <w:t>Grafisch ontwerp</w:t>
       </w:r>
-      <w:bookmarkEnd w:id="5"/>
+      <w:bookmarkEnd w:id="7"/>
     </w:p>
     <w:p>
       <w:pPr>
@@ -2054,44 +2903,129 @@
       </w:pPr>
       <w:r>
         <w:rPr>
+          <w:rFonts w:cstheme="minorHAnsi"/>
+          <w:noProof/>
+        </w:rPr>
+        <w:drawing>
+          <wp:anchor distT="0" distB="0" distL="114300" distR="114300" simplePos="0" relativeHeight="251662336" behindDoc="1" locked="0" layoutInCell="1" allowOverlap="1" wp14:anchorId="34B37499" wp14:editId="1F83B120">
+            <wp:simplePos x="0" y="0"/>
+            <wp:positionH relativeFrom="column">
+              <wp:posOffset>3452495</wp:posOffset>
+            </wp:positionH>
+            <wp:positionV relativeFrom="paragraph">
+              <wp:posOffset>121285</wp:posOffset>
+            </wp:positionV>
+            <wp:extent cx="1400175" cy="638175"/>
+            <wp:effectExtent l="0" t="0" r="9525" b="9525"/>
+            <wp:wrapTight wrapText="bothSides">
+              <wp:wrapPolygon edited="0">
+                <wp:start x="0" y="0"/>
+                <wp:lineTo x="0" y="21278"/>
+                <wp:lineTo x="21453" y="21278"/>
+                <wp:lineTo x="21453" y="0"/>
+                <wp:lineTo x="0" y="0"/>
+              </wp:wrapPolygon>
+            </wp:wrapTight>
+            <wp:docPr id="1" name="Afbeelding 1"/>
+            <wp:cNvGraphicFramePr>
+              <a:graphicFrameLocks xmlns:a="http://schemas.openxmlformats.org/drawingml/2006/main" noChangeAspect="1"/>
+            </wp:cNvGraphicFramePr>
+            <a:graphic xmlns:a="http://schemas.openxmlformats.org/drawingml/2006/main">
+              <a:graphicData uri="http://schemas.openxmlformats.org/drawingml/2006/picture">
+                <pic:pic xmlns:pic="http://schemas.openxmlformats.org/drawingml/2006/picture">
+                  <pic:nvPicPr>
+                    <pic:cNvPr id="0" name="Picture 1"/>
+                    <pic:cNvPicPr>
+                      <a:picLocks noChangeAspect="1" noChangeArrowheads="1"/>
+                    </pic:cNvPicPr>
+                  </pic:nvPicPr>
+                  <pic:blipFill rotWithShape="1">
+                    <a:blip r:embed="rId7">
+                      <a:extLst>
+                        <a:ext uri="{28A0092B-C50C-407E-A947-70E740481C1C}">
+                          <a14:useLocalDpi xmlns:a14="http://schemas.microsoft.com/office/drawing/2010/main" val="0"/>
+                        </a:ext>
+                      </a:extLst>
+                    </a:blip>
+                    <a:srcRect l="31707" t="24265" r="28455" b="26471"/>
+                    <a:stretch/>
+                  </pic:blipFill>
+                  <pic:spPr bwMode="auto">
+                    <a:xfrm>
+                      <a:off x="0" y="0"/>
+                      <a:ext cx="1400175" cy="638175"/>
+                    </a:xfrm>
+                    <a:prstGeom prst="rect">
+                      <a:avLst/>
+                    </a:prstGeom>
+                    <a:noFill/>
+                    <a:ln>
+                      <a:noFill/>
+                    </a:ln>
+                    <a:extLst>
+                      <a:ext uri="{53640926-AAD7-44D8-BBD7-CCE9431645EC}">
+                        <a14:shadowObscured xmlns:a14="http://schemas.microsoft.com/office/drawing/2010/main"/>
+                      </a:ext>
+                    </a:extLst>
+                  </pic:spPr>
+                </pic:pic>
+              </a:graphicData>
+            </a:graphic>
+            <wp14:sizeRelH relativeFrom="margin">
+              <wp14:pctWidth>0</wp14:pctWidth>
+            </wp14:sizeRelH>
+            <wp14:sizeRelV relativeFrom="margin">
+              <wp14:pctHeight>0</wp14:pctHeight>
+            </wp14:sizeRelV>
+          </wp:anchor>
+        </w:drawing>
+      </w:r>
+    </w:p>
+    <w:p>
+      <w:pPr>
+        <w:spacing w:after="0" w:line="240" w:lineRule="auto"/>
+        <w:rPr>
           <w:rFonts w:eastAsia="Times New Roman" w:cstheme="minorHAnsi"/>
           <w:sz w:val="24"/>
           <w:szCs w:val="24"/>
           <w:lang w:eastAsia="nl-NL"/>
         </w:rPr>
-        <w:t>Logo:</w:t>
-      </w:r>
-    </w:p>
-    <w:p>
-      <w:pPr>
-        <w:spacing w:after="0" w:line="240" w:lineRule="auto"/>
+      </w:pPr>
+      <w:r>
         <w:rPr>
           <w:rFonts w:eastAsia="Times New Roman" w:cstheme="minorHAnsi"/>
           <w:sz w:val="24"/>
           <w:szCs w:val="24"/>
           <w:lang w:eastAsia="nl-NL"/>
         </w:rPr>
-      </w:pPr>
-      <w:r>
+        <w:t>Logo:</w:t>
+      </w:r>
+      <w:r>
+        <w:rPr>
+          <w:rFonts w:cstheme="minorHAnsi"/>
+        </w:rPr>
+        <w:t xml:space="preserve"> </w:t>
+      </w:r>
+    </w:p>
+    <w:p>
+      <w:pPr>
+        <w:spacing w:after="0" w:line="240" w:lineRule="auto"/>
         <w:rPr>
           <w:rFonts w:eastAsia="Times New Roman" w:cstheme="minorHAnsi"/>
           <w:sz w:val="24"/>
           <w:szCs w:val="24"/>
           <w:lang w:eastAsia="nl-NL"/>
         </w:rPr>
-        <w:t>Hoofdkleuren:</w:t>
-      </w:r>
-    </w:p>
-    <w:p>
-      <w:pPr>
-        <w:spacing w:after="0" w:line="240" w:lineRule="auto"/>
+      </w:pPr>
+      <w:r>
         <w:rPr>
           <w:rFonts w:eastAsia="Times New Roman" w:cstheme="minorHAnsi"/>
           <w:sz w:val="24"/>
           <w:szCs w:val="24"/>
           <w:lang w:eastAsia="nl-NL"/>
         </w:rPr>
-      </w:pPr>
+        <w:t>Hoofdkleuren:</w:t>
+      </w:r>
       <w:r>
         <w:rPr>
           <w:rFonts w:eastAsia="Times New Roman" w:cstheme="minorHAnsi"/>
@@ -2099,19 +3033,17 @@
           <w:szCs w:val="24"/>
           <w:lang w:eastAsia="nl-NL"/>
         </w:rPr>
-        <w:t>Lettertype:</w:t>
-      </w:r>
-    </w:p>
-    <w:p>
-      <w:pPr>
-        <w:spacing w:after="0" w:line="240" w:lineRule="auto"/>
+        <w:t xml:space="preserve"> #</w:t>
+      </w:r>
+      <w:r>
         <w:rPr>
           <w:rFonts w:eastAsia="Times New Roman" w:cstheme="minorHAnsi"/>
           <w:sz w:val="24"/>
           <w:szCs w:val="24"/>
           <w:lang w:eastAsia="nl-NL"/>
         </w:rPr>
-      </w:pPr>
+        <w:t>1fbff4</w:t>
+      </w:r>
       <w:r>
         <w:rPr>
           <w:rFonts w:eastAsia="Times New Roman" w:cstheme="minorHAnsi"/>
@@ -2119,7 +3051,105 @@
           <w:szCs w:val="24"/>
           <w:lang w:eastAsia="nl-NL"/>
         </w:rPr>
+        <w:t>, #</w:t>
+      </w:r>
+      <w:r>
+        <w:rPr>
+          <w:rFonts w:eastAsia="Times New Roman" w:cstheme="minorHAnsi"/>
+          <w:sz w:val="24"/>
+          <w:szCs w:val="24"/>
+          <w:lang w:eastAsia="nl-NL"/>
+        </w:rPr>
+        <w:t>000000</w:t>
+      </w:r>
+      <w:r>
+        <w:rPr>
+          <w:rFonts w:eastAsia="Times New Roman" w:cstheme="minorHAnsi"/>
+          <w:sz w:val="24"/>
+          <w:szCs w:val="24"/>
+          <w:lang w:eastAsia="nl-NL"/>
+        </w:rPr>
+        <w:t>, #</w:t>
+      </w:r>
+      <w:proofErr w:type="spellStart"/>
+      <w:r>
+        <w:rPr>
+          <w:rFonts w:eastAsia="Times New Roman" w:cstheme="minorHAnsi"/>
+          <w:sz w:val="24"/>
+          <w:szCs w:val="24"/>
+          <w:lang w:eastAsia="nl-NL"/>
+        </w:rPr>
+        <w:t>ffffff</w:t>
+      </w:r>
+      <w:proofErr w:type="spellEnd"/>
+    </w:p>
+    <w:p>
+      <w:pPr>
+        <w:spacing w:after="0" w:line="240" w:lineRule="auto"/>
+        <w:rPr>
+          <w:rFonts w:eastAsia="Times New Roman" w:cstheme="minorHAnsi"/>
+          <w:sz w:val="24"/>
+          <w:szCs w:val="24"/>
+          <w:lang w:eastAsia="nl-NL"/>
+        </w:rPr>
+      </w:pPr>
+      <w:r>
+        <w:rPr>
+          <w:rFonts w:eastAsia="Times New Roman" w:cstheme="minorHAnsi"/>
+          <w:sz w:val="24"/>
+          <w:szCs w:val="24"/>
+          <w:lang w:eastAsia="nl-NL"/>
+        </w:rPr>
+        <w:t>Lettertype:</w:t>
+      </w:r>
+      <w:r>
+        <w:rPr>
+          <w:rFonts w:eastAsia="Times New Roman" w:cstheme="minorHAnsi"/>
+          <w:sz w:val="24"/>
+          <w:szCs w:val="24"/>
+          <w:lang w:eastAsia="nl-NL"/>
+        </w:rPr>
+        <w:t xml:space="preserve"> </w:t>
+      </w:r>
+      <w:proofErr w:type="spellStart"/>
+      <w:r>
+        <w:rPr>
+          <w:rFonts w:eastAsia="Times New Roman" w:cstheme="minorHAnsi"/>
+          <w:sz w:val="24"/>
+          <w:szCs w:val="24"/>
+          <w:lang w:eastAsia="nl-NL"/>
+        </w:rPr>
+        <w:t>arial</w:t>
+      </w:r>
+      <w:proofErr w:type="spellEnd"/>
+    </w:p>
+    <w:p>
+      <w:pPr>
+        <w:spacing w:after="0" w:line="240" w:lineRule="auto"/>
+        <w:rPr>
+          <w:rFonts w:eastAsia="Times New Roman" w:cstheme="minorHAnsi"/>
+          <w:sz w:val="24"/>
+          <w:szCs w:val="24"/>
+          <w:lang w:eastAsia="nl-NL"/>
+        </w:rPr>
+      </w:pPr>
+      <w:r>
+        <w:rPr>
+          <w:rFonts w:eastAsia="Times New Roman" w:cstheme="minorHAnsi"/>
+          <w:sz w:val="24"/>
+          <w:szCs w:val="24"/>
+          <w:lang w:eastAsia="nl-NL"/>
+        </w:rPr>
         <w:t>Grootte lettertype:</w:t>
+      </w:r>
+      <w:r>
+        <w:rPr>
+          <w:rFonts w:eastAsia="Times New Roman" w:cstheme="minorHAnsi"/>
+          <w:sz w:val="24"/>
+          <w:szCs w:val="24"/>
+          <w:lang w:eastAsia="nl-NL"/>
+        </w:rPr>
+        <w:t xml:space="preserve"> 12</w:t>
       </w:r>
     </w:p>
     <w:p>
@@ -2194,18 +3224,18 @@
     </w:p>
     <w:p>
       <w:pPr>
-        <w:pStyle w:val="Kop1"/>
-      </w:pPr>
-    </w:p>
-    <w:p>
-      <w:pPr>
-        <w:pStyle w:val="Kop1"/>
-      </w:pPr>
-      <w:bookmarkStart w:id="6" w:name="_Toc41565971"/>
+        <w:pStyle w:val="Heading1"/>
+      </w:pPr>
+    </w:p>
+    <w:p>
+      <w:pPr>
+        <w:pStyle w:val="Heading1"/>
+      </w:pPr>
+      <w:bookmarkStart w:id="8" w:name="_Toc42085738"/>
       <w:r>
         <w:t>Technisch ontwerp</w:t>
       </w:r>
-      <w:bookmarkEnd w:id="6"/>
+      <w:bookmarkEnd w:id="8"/>
     </w:p>
     <w:p>
       <w:r>
@@ -2214,49 +3244,73 @@
     </w:p>
     <w:p/>
     <w:p>
+      <w:pPr>
+        <w:rPr>
+          <w:lang w:val="en-US"/>
+        </w:rPr>
+      </w:pPr>
       <w:proofErr w:type="spellStart"/>
       <w:r>
+        <w:rPr>
+          <w:lang w:val="en-US"/>
+        </w:rPr>
         <w:t>Mysql</w:t>
       </w:r>
       <w:proofErr w:type="spellEnd"/>
       <w:r>
-        <w:t xml:space="preserve"> </w:t>
-      </w:r>
-      <w:proofErr w:type="spellStart"/>
-      <w:r>
-        <w:t>version</w:t>
-      </w:r>
-      <w:proofErr w:type="spellEnd"/>
-      <w:r>
-        <w:t>: 5.7.26</w:t>
-      </w:r>
-    </w:p>
-    <w:p/>
-    <w:p>
-      <w:proofErr w:type="spellStart"/>
-      <w:r>
-        <w:t>MariaDB</w:t>
-      </w:r>
-      <w:proofErr w:type="spellEnd"/>
-      <w:r>
-        <w:t xml:space="preserve"> Version: 10.3.14</w:t>
-      </w:r>
-    </w:p>
-    <w:p/>
-    <w:p>
-      <w:r>
-        <w:t xml:space="preserve">Apache </w:t>
-      </w:r>
-      <w:proofErr w:type="spellStart"/>
-      <w:r>
-        <w:t>version</w:t>
-      </w:r>
-      <w:proofErr w:type="spellEnd"/>
-      <w:r>
-        <w:t>: 2.4.39</w:t>
-      </w:r>
-    </w:p>
-    <w:p/>
+        <w:rPr>
+          <w:lang w:val="en-US"/>
+        </w:rPr>
+        <w:t xml:space="preserve"> version: 5.7.26</w:t>
+      </w:r>
+    </w:p>
+    <w:p>
+      <w:pPr>
+        <w:rPr>
+          <w:lang w:val="en-US"/>
+        </w:rPr>
+      </w:pPr>
+    </w:p>
+    <w:p>
+      <w:pPr>
+        <w:rPr>
+          <w:lang w:val="en-US"/>
+        </w:rPr>
+      </w:pPr>
+      <w:r>
+        <w:rPr>
+          <w:lang w:val="en-US"/>
+        </w:rPr>
+        <w:t>MariaDB Version: 10.3.14</w:t>
+      </w:r>
+    </w:p>
+    <w:p>
+      <w:pPr>
+        <w:rPr>
+          <w:lang w:val="en-US"/>
+        </w:rPr>
+      </w:pPr>
+    </w:p>
+    <w:p>
+      <w:pPr>
+        <w:rPr>
+          <w:lang w:val="en-US"/>
+        </w:rPr>
+      </w:pPr>
+      <w:r>
+        <w:rPr>
+          <w:lang w:val="en-US"/>
+        </w:rPr>
+        <w:t>Apache version: 2.4.39</w:t>
+      </w:r>
+    </w:p>
+    <w:p>
+      <w:pPr>
+        <w:rPr>
+          <w:lang w:val="en-US"/>
+        </w:rPr>
+      </w:pPr>
+    </w:p>
     <w:p>
       <w:r>
         <w:t>PHP Version: 7.2.18</w:t>
@@ -3659,6 +4713,7 @@
     <w:lsdException w:name="HTML Sample" w:semiHidden="1" w:unhideWhenUsed="1"/>
     <w:lsdException w:name="HTML Typewriter" w:semiHidden="1" w:unhideWhenUsed="1"/>
     <w:lsdException w:name="HTML Variable" w:semiHidden="1" w:unhideWhenUsed="1"/>
+    <w:lsdException w:name="Normal Table" w:semiHidden="1" w:unhideWhenUsed="1"/>
     <w:lsdException w:name="annotation subject" w:semiHidden="1" w:unhideWhenUsed="1"/>
     <w:lsdException w:name="No List" w:semiHidden="1" w:unhideWhenUsed="1"/>
     <w:lsdException w:name="Outline List 1" w:semiHidden="1" w:unhideWhenUsed="1"/>
@@ -3705,8 +4760,10 @@
     <w:lsdException w:name="Table Subtle 2" w:semiHidden="1" w:unhideWhenUsed="1"/>
     <w:lsdException w:name="Table Web 1" w:semiHidden="1" w:unhideWhenUsed="1"/>
     <w:lsdException w:name="Table Web 2" w:semiHidden="1" w:unhideWhenUsed="1"/>
+    <w:lsdException w:name="Table Web 3" w:semiHidden="1" w:unhideWhenUsed="1"/>
     <w:lsdException w:name="Balloon Text" w:semiHidden="1" w:unhideWhenUsed="1"/>
     <w:lsdException w:name="Table Grid" w:uiPriority="39"/>
+    <w:lsdException w:name="Table Theme" w:semiHidden="1" w:unhideWhenUsed="1"/>
     <w:lsdException w:name="Placeholder Text" w:semiHidden="1"/>
     <w:lsdException w:name="No Spacing" w:uiPriority="1" w:qFormat="1"/>
     <w:lsdException w:name="Light Shading" w:uiPriority="60"/>
@@ -3928,15 +4985,15 @@
     <w:lsdException w:name="Unresolved Mention" w:semiHidden="1" w:unhideWhenUsed="1"/>
     <w:lsdException w:name="Smart Link" w:semiHidden="1" w:unhideWhenUsed="1"/>
   </w:latentStyles>
-  <w:style w:type="paragraph" w:default="1" w:styleId="Standaard">
+  <w:style w:type="paragraph" w:default="1" w:styleId="Normal">
     <w:name w:val="Normal"/>
     <w:qFormat/>
   </w:style>
-  <w:style w:type="paragraph" w:styleId="Kop1">
+  <w:style w:type="paragraph" w:styleId="Heading1">
     <w:name w:val="heading 1"/>
-    <w:basedOn w:val="Standaard"/>
-    <w:next w:val="Standaard"/>
-    <w:link w:val="Kop1Char"/>
+    <w:basedOn w:val="Normal"/>
+    <w:next w:val="Normal"/>
+    <w:link w:val="Heading1Char"/>
     <w:uiPriority w:val="9"/>
     <w:qFormat/>
     <w:rsid w:val="005A6FA4"/>
@@ -3953,11 +5010,11 @@
       <w:szCs w:val="32"/>
     </w:rPr>
   </w:style>
-  <w:style w:type="paragraph" w:styleId="Kop2">
+  <w:style w:type="paragraph" w:styleId="Heading2">
     <w:name w:val="heading 2"/>
-    <w:basedOn w:val="Standaard"/>
-    <w:next w:val="Standaard"/>
-    <w:link w:val="Kop2Char"/>
+    <w:basedOn w:val="Normal"/>
+    <w:next w:val="Normal"/>
+    <w:link w:val="Heading2Char"/>
     <w:uiPriority w:val="9"/>
     <w:unhideWhenUsed/>
     <w:qFormat/>
@@ -3975,13 +5032,79 @@
       <w:szCs w:val="26"/>
     </w:rPr>
   </w:style>
-  <w:style w:type="character" w:default="1" w:styleId="Standaardalinea-lettertype">
+  <w:style w:type="paragraph" w:styleId="Heading3">
+    <w:name w:val="heading 3"/>
+    <w:basedOn w:val="Normal"/>
+    <w:next w:val="Normal"/>
+    <w:link w:val="Heading3Char"/>
+    <w:uiPriority w:val="9"/>
+    <w:unhideWhenUsed/>
+    <w:qFormat/>
+    <w:rsid w:val="006F5D75"/>
+    <w:pPr>
+      <w:keepNext/>
+      <w:keepLines/>
+      <w:spacing w:before="40" w:after="0"/>
+      <w:outlineLvl w:val="2"/>
+    </w:pPr>
+    <w:rPr>
+      <w:rFonts w:asciiTheme="majorHAnsi" w:eastAsiaTheme="majorEastAsia" w:hAnsiTheme="majorHAnsi" w:cstheme="majorBidi"/>
+      <w:color w:val="1F3763" w:themeColor="accent1" w:themeShade="7F"/>
+      <w:sz w:val="24"/>
+      <w:szCs w:val="24"/>
+    </w:rPr>
+  </w:style>
+  <w:style w:type="paragraph" w:styleId="Heading4">
+    <w:name w:val="heading 4"/>
+    <w:basedOn w:val="Normal"/>
+    <w:next w:val="Normal"/>
+    <w:link w:val="Heading4Char"/>
+    <w:uiPriority w:val="9"/>
+    <w:semiHidden/>
+    <w:unhideWhenUsed/>
+    <w:qFormat/>
+    <w:rsid w:val="006F5D75"/>
+    <w:pPr>
+      <w:keepNext/>
+      <w:keepLines/>
+      <w:spacing w:before="40" w:after="0"/>
+      <w:outlineLvl w:val="3"/>
+    </w:pPr>
+    <w:rPr>
+      <w:rFonts w:asciiTheme="majorHAnsi" w:eastAsiaTheme="majorEastAsia" w:hAnsiTheme="majorHAnsi" w:cstheme="majorBidi"/>
+      <w:i/>
+      <w:iCs/>
+      <w:color w:val="2F5496" w:themeColor="accent1" w:themeShade="BF"/>
+    </w:rPr>
+  </w:style>
+  <w:style w:type="paragraph" w:styleId="Heading5">
+    <w:name w:val="heading 5"/>
+    <w:basedOn w:val="Normal"/>
+    <w:next w:val="Normal"/>
+    <w:link w:val="Heading5Char"/>
+    <w:uiPriority w:val="9"/>
+    <w:semiHidden/>
+    <w:unhideWhenUsed/>
+    <w:qFormat/>
+    <w:rsid w:val="006F5D75"/>
+    <w:pPr>
+      <w:keepNext/>
+      <w:keepLines/>
+      <w:spacing w:before="40" w:after="0"/>
+      <w:outlineLvl w:val="4"/>
+    </w:pPr>
+    <w:rPr>
+      <w:rFonts w:asciiTheme="majorHAnsi" w:eastAsiaTheme="majorEastAsia" w:hAnsiTheme="majorHAnsi" w:cstheme="majorBidi"/>
+      <w:color w:val="2F5496" w:themeColor="accent1" w:themeShade="BF"/>
+    </w:rPr>
+  </w:style>
+  <w:style w:type="character" w:default="1" w:styleId="DefaultParagraphFont">
     <w:name w:val="Default Paragraph Font"/>
     <w:uiPriority w:val="1"/>
     <w:semiHidden/>
     <w:unhideWhenUsed/>
   </w:style>
-  <w:style w:type="table" w:default="1" w:styleId="Standaardtabel">
+  <w:style w:type="table" w:default="1" w:styleId="TableNormal">
     <w:name w:val="Normal Table"/>
     <w:uiPriority w:val="99"/>
     <w:semiHidden/>
@@ -3996,15 +5119,15 @@
       </w:tblCellMar>
     </w:tblPr>
   </w:style>
-  <w:style w:type="numbering" w:default="1" w:styleId="Geenlijst">
+  <w:style w:type="numbering" w:default="1" w:styleId="NoList">
     <w:name w:val="No List"/>
     <w:uiPriority w:val="99"/>
     <w:semiHidden/>
     <w:unhideWhenUsed/>
   </w:style>
-  <w:style w:type="paragraph" w:styleId="Geenafstand">
+  <w:style w:type="paragraph" w:styleId="NoSpacing">
     <w:name w:val="No Spacing"/>
-    <w:link w:val="GeenafstandChar"/>
+    <w:link w:val="NoSpacingChar"/>
     <w:uiPriority w:val="1"/>
     <w:qFormat/>
     <w:rsid w:val="005A6FA4"/>
@@ -4016,10 +5139,10 @@
       <w:lang w:eastAsia="nl-NL"/>
     </w:rPr>
   </w:style>
-  <w:style w:type="character" w:customStyle="1" w:styleId="GeenafstandChar">
-    <w:name w:val="Geen afstand Char"/>
-    <w:basedOn w:val="Standaardalinea-lettertype"/>
-    <w:link w:val="Geenafstand"/>
+  <w:style w:type="character" w:customStyle="1" w:styleId="NoSpacingChar">
+    <w:name w:val="No Spacing Char"/>
+    <w:basedOn w:val="DefaultParagraphFont"/>
+    <w:link w:val="NoSpacing"/>
     <w:uiPriority w:val="1"/>
     <w:rsid w:val="005A6FA4"/>
     <w:rPr>
@@ -4027,10 +5150,10 @@
       <w:lang w:eastAsia="nl-NL"/>
     </w:rPr>
   </w:style>
-  <w:style w:type="character" w:customStyle="1" w:styleId="Kop1Char">
-    <w:name w:val="Kop 1 Char"/>
-    <w:basedOn w:val="Standaardalinea-lettertype"/>
-    <w:link w:val="Kop1"/>
+  <w:style w:type="character" w:customStyle="1" w:styleId="Heading1Char">
+    <w:name w:val="Heading 1 Char"/>
+    <w:basedOn w:val="DefaultParagraphFont"/>
+    <w:link w:val="Heading1"/>
     <w:uiPriority w:val="9"/>
     <w:rsid w:val="005A6FA4"/>
     <w:rPr>
@@ -4040,10 +5163,10 @@
       <w:szCs w:val="32"/>
     </w:rPr>
   </w:style>
-  <w:style w:type="paragraph" w:styleId="Kopvaninhoudsopgave">
+  <w:style w:type="paragraph" w:styleId="TOCHeading">
     <w:name w:val="TOC Heading"/>
-    <w:basedOn w:val="Kop1"/>
-    <w:next w:val="Standaard"/>
+    <w:basedOn w:val="Heading1"/>
+    <w:next w:val="Normal"/>
     <w:uiPriority w:val="39"/>
     <w:unhideWhenUsed/>
     <w:qFormat/>
@@ -4055,10 +5178,10 @@
       <w:lang w:eastAsia="nl-NL"/>
     </w:rPr>
   </w:style>
-  <w:style w:type="paragraph" w:styleId="Inhopg1">
+  <w:style w:type="paragraph" w:styleId="TOC1">
     <w:name w:val="toc 1"/>
-    <w:basedOn w:val="Standaard"/>
-    <w:next w:val="Standaard"/>
+    <w:basedOn w:val="Normal"/>
+    <w:next w:val="Normal"/>
     <w:autoRedefine/>
     <w:uiPriority w:val="39"/>
     <w:unhideWhenUsed/>
@@ -4069,7 +5192,7 @@
   </w:style>
   <w:style w:type="character" w:styleId="Hyperlink">
     <w:name w:val="Hyperlink"/>
-    <w:basedOn w:val="Standaardalinea-lettertype"/>
+    <w:basedOn w:val="DefaultParagraphFont"/>
     <w:uiPriority w:val="99"/>
     <w:unhideWhenUsed/>
     <w:rsid w:val="005A6FA4"/>
@@ -4078,10 +5201,10 @@
       <w:u w:val="single"/>
     </w:rPr>
   </w:style>
-  <w:style w:type="character" w:customStyle="1" w:styleId="Kop2Char">
-    <w:name w:val="Kop 2 Char"/>
-    <w:basedOn w:val="Standaardalinea-lettertype"/>
-    <w:link w:val="Kop2"/>
+  <w:style w:type="character" w:customStyle="1" w:styleId="Heading2Char">
+    <w:name w:val="Heading 2 Char"/>
+    <w:basedOn w:val="DefaultParagraphFont"/>
+    <w:link w:val="Heading2"/>
     <w:uiPriority w:val="9"/>
     <w:rsid w:val="00A92A95"/>
     <w:rPr>
@@ -4090,6 +5213,109 @@
       <w:sz w:val="26"/>
       <w:szCs w:val="26"/>
     </w:rPr>
+  </w:style>
+  <w:style w:type="character" w:customStyle="1" w:styleId="Heading3Char">
+    <w:name w:val="Heading 3 Char"/>
+    <w:basedOn w:val="DefaultParagraphFont"/>
+    <w:link w:val="Heading3"/>
+    <w:uiPriority w:val="9"/>
+    <w:rsid w:val="006F5D75"/>
+    <w:rPr>
+      <w:rFonts w:asciiTheme="majorHAnsi" w:eastAsiaTheme="majorEastAsia" w:hAnsiTheme="majorHAnsi" w:cstheme="majorBidi"/>
+      <w:color w:val="1F3763" w:themeColor="accent1" w:themeShade="7F"/>
+      <w:sz w:val="24"/>
+      <w:szCs w:val="24"/>
+    </w:rPr>
+  </w:style>
+  <w:style w:type="character" w:customStyle="1" w:styleId="Heading4Char">
+    <w:name w:val="Heading 4 Char"/>
+    <w:basedOn w:val="DefaultParagraphFont"/>
+    <w:link w:val="Heading4"/>
+    <w:uiPriority w:val="9"/>
+    <w:semiHidden/>
+    <w:rsid w:val="006F5D75"/>
+    <w:rPr>
+      <w:rFonts w:asciiTheme="majorHAnsi" w:eastAsiaTheme="majorEastAsia" w:hAnsiTheme="majorHAnsi" w:cstheme="majorBidi"/>
+      <w:i/>
+      <w:iCs/>
+      <w:color w:val="2F5496" w:themeColor="accent1" w:themeShade="BF"/>
+    </w:rPr>
+  </w:style>
+  <w:style w:type="table" w:styleId="TableGrid">
+    <w:name w:val="Table Grid"/>
+    <w:basedOn w:val="TableNormal"/>
+    <w:uiPriority w:val="39"/>
+    <w:rsid w:val="006F5D75"/>
+    <w:pPr>
+      <w:spacing w:after="0" w:line="240" w:lineRule="auto"/>
+    </w:pPr>
+    <w:rPr>
+      <w:rFonts w:ascii="Calibri" w:eastAsia="Times New Roman" w:hAnsi="Calibri" w:cs="Times New Roman"/>
+      <w:sz w:val="20"/>
+      <w:szCs w:val="20"/>
+      <w:lang w:val="en-US"/>
+    </w:rPr>
+    <w:tblPr>
+      <w:tblBorders>
+        <w:top w:val="single" w:sz="4" w:space="0" w:color="auto"/>
+        <w:left w:val="single" w:sz="4" w:space="0" w:color="auto"/>
+        <w:bottom w:val="single" w:sz="4" w:space="0" w:color="auto"/>
+        <w:right w:val="single" w:sz="4" w:space="0" w:color="auto"/>
+        <w:insideH w:val="single" w:sz="4" w:space="0" w:color="auto"/>
+        <w:insideV w:val="single" w:sz="4" w:space="0" w:color="auto"/>
+      </w:tblBorders>
+    </w:tblPr>
+  </w:style>
+  <w:style w:type="character" w:customStyle="1" w:styleId="Heading5Char">
+    <w:name w:val="Heading 5 Char"/>
+    <w:basedOn w:val="DefaultParagraphFont"/>
+    <w:link w:val="Heading5"/>
+    <w:uiPriority w:val="9"/>
+    <w:semiHidden/>
+    <w:rsid w:val="006F5D75"/>
+    <w:rPr>
+      <w:rFonts w:asciiTheme="majorHAnsi" w:eastAsiaTheme="majorEastAsia" w:hAnsiTheme="majorHAnsi" w:cstheme="majorBidi"/>
+      <w:color w:val="2F5496" w:themeColor="accent1" w:themeShade="BF"/>
+    </w:rPr>
+  </w:style>
+  <w:style w:type="character" w:styleId="IntenseEmphasis">
+    <w:name w:val="Intense Emphasis"/>
+    <w:basedOn w:val="DefaultParagraphFont"/>
+    <w:uiPriority w:val="21"/>
+    <w:qFormat/>
+    <w:rsid w:val="006F5D75"/>
+    <w:rPr>
+      <w:rFonts w:cs="Times New Roman"/>
+      <w:i/>
+      <w:iCs/>
+      <w:color w:val="4472C4" w:themeColor="accent1"/>
+    </w:rPr>
+  </w:style>
+  <w:style w:type="paragraph" w:styleId="TOC2">
+    <w:name w:val="toc 2"/>
+    <w:basedOn w:val="Normal"/>
+    <w:next w:val="Normal"/>
+    <w:autoRedefine/>
+    <w:uiPriority w:val="39"/>
+    <w:unhideWhenUsed/>
+    <w:rsid w:val="009E28EC"/>
+    <w:pPr>
+      <w:spacing w:after="100"/>
+      <w:ind w:left="220"/>
+    </w:pPr>
+  </w:style>
+  <w:style w:type="paragraph" w:styleId="TOC3">
+    <w:name w:val="toc 3"/>
+    <w:basedOn w:val="Normal"/>
+    <w:next w:val="Normal"/>
+    <w:autoRedefine/>
+    <w:uiPriority w:val="39"/>
+    <w:unhideWhenUsed/>
+    <w:rsid w:val="009E28EC"/>
+    <w:pPr>
+      <w:spacing w:after="100"/>
+      <w:ind w:left="440"/>
+    </w:pPr>
   </w:style>
 </w:styles>
 </file>

</xml_diff>